<commit_message>
Task 02 and 04
</commit_message>
<xml_diff>
--- a/Test document.docx
+++ b/Test document.docx
@@ -12,7 +12,304 @@
         <w:rPr>
           <w:lang w:val="en-US"/>
         </w:rPr>
-        <w:t>This is a test document before changes</w:t>
+        <w:t xml:space="preserve">This is a test document before </w:t>
+      </w:r>
+      <w:proofErr w:type="gramStart"/>
+      <w:r>
+        <w:rPr>
+          <w:lang w:val="en-US"/>
+        </w:rPr>
+        <w:t>changes</w:t>
+      </w:r>
+      <w:proofErr w:type="gramEnd"/>
+    </w:p>
+    <w:p>
+      <w:pPr>
+        <w:rPr>
+          <w:lang w:val="en-US"/>
+        </w:rPr>
+      </w:pPr>
+    </w:p>
+    <w:p>
+      <w:pPr>
+        <w:rPr>
+          <w:lang w:val="en-US"/>
+        </w:rPr>
+      </w:pPr>
+    </w:p>
+    <w:p>
+      <w:pPr>
+        <w:rPr>
+          <w:lang w:val="en-US"/>
+        </w:rPr>
+      </w:pPr>
+      <w:r>
+        <w:rPr>
+          <w:lang w:val="en-US"/>
+        </w:rPr>
+        <w:t>TASK 02</w:t>
+      </w:r>
+    </w:p>
+    <w:p>
+      <w:pPr>
+        <w:rPr>
+          <w:lang w:val="en-US"/>
+        </w:rPr>
+      </w:pPr>
+      <w:proofErr w:type="spellStart"/>
+      <w:r>
+        <w:rPr>
+          <w:lang w:val="en-US"/>
+        </w:rPr>
+        <w:t>Tihis</w:t>
+      </w:r>
+      <w:proofErr w:type="spellEnd"/>
+      <w:r>
+        <w:rPr>
+          <w:lang w:val="en-US"/>
+        </w:rPr>
+        <w:t xml:space="preserve"> is a test task to be </w:t>
+      </w:r>
+      <w:proofErr w:type="gramStart"/>
+      <w:r>
+        <w:rPr>
+          <w:lang w:val="en-US"/>
+        </w:rPr>
+        <w:t>performed</w:t>
+      </w:r>
+      <w:proofErr w:type="gramEnd"/>
+    </w:p>
+    <w:p>
+      <w:pPr>
+        <w:rPr>
+          <w:lang w:val="en-US"/>
+        </w:rPr>
+      </w:pPr>
+      <w:r>
+        <w:rPr>
+          <w:noProof/>
+        </w:rPr>
+        <w:drawing>
+          <wp:inline distT="0" distB="0" distL="0" distR="0" wp14:anchorId="00679F92" wp14:editId="27D4C545">
+            <wp:extent cx="5731510" cy="3223895"/>
+            <wp:effectExtent l="0" t="0" r="2540" b="0"/>
+            <wp:docPr id="1" name="Picture 1"/>
+            <wp:cNvGraphicFramePr>
+              <a:graphicFrameLocks xmlns:a="http://schemas.openxmlformats.org/drawingml/2006/main" noChangeAspect="1"/>
+            </wp:cNvGraphicFramePr>
+            <a:graphic xmlns:a="http://schemas.openxmlformats.org/drawingml/2006/main">
+              <a:graphicData uri="http://schemas.openxmlformats.org/drawingml/2006/picture">
+                <pic:pic xmlns:pic="http://schemas.openxmlformats.org/drawingml/2006/picture">
+                  <pic:nvPicPr>
+                    <pic:cNvPr id="1" name=""/>
+                    <pic:cNvPicPr/>
+                  </pic:nvPicPr>
+                  <pic:blipFill>
+                    <a:blip r:embed="rId4"/>
+                    <a:stretch>
+                      <a:fillRect/>
+                    </a:stretch>
+                  </pic:blipFill>
+                  <pic:spPr>
+                    <a:xfrm>
+                      <a:off x="0" y="0"/>
+                      <a:ext cx="5731510" cy="3223895"/>
+                    </a:xfrm>
+                    <a:prstGeom prst="rect">
+                      <a:avLst/>
+                    </a:prstGeom>
+                  </pic:spPr>
+                </pic:pic>
+              </a:graphicData>
+            </a:graphic>
+          </wp:inline>
+        </w:drawing>
+      </w:r>
+    </w:p>
+    <w:p>
+      <w:pPr>
+        <w:rPr>
+          <w:lang w:val="en-US"/>
+        </w:rPr>
+      </w:pPr>
+    </w:p>
+    <w:p>
+      <w:pPr>
+        <w:rPr>
+          <w:lang w:val="en-US"/>
+        </w:rPr>
+      </w:pPr>
+    </w:p>
+    <w:p>
+      <w:pPr>
+        <w:rPr>
+          <w:lang w:val="en-US"/>
+        </w:rPr>
+      </w:pPr>
+      <w:r>
+        <w:rPr>
+          <w:lang w:val="en-US"/>
+        </w:rPr>
+        <w:t>Task 03</w:t>
+      </w:r>
+    </w:p>
+    <w:p>
+      <w:pPr>
+        <w:rPr>
+          <w:lang w:val="en-US"/>
+        </w:rPr>
+      </w:pPr>
+    </w:p>
+    <w:p>
+      <w:pPr>
+        <w:rPr>
+          <w:lang w:val="en-US"/>
+        </w:rPr>
+      </w:pPr>
+    </w:p>
+    <w:p>
+      <w:pPr>
+        <w:rPr>
+          <w:lang w:val="en-US"/>
+        </w:rPr>
+      </w:pPr>
+    </w:p>
+    <w:p>
+      <w:pPr>
+        <w:rPr>
+          <w:lang w:val="en-US"/>
+        </w:rPr>
+      </w:pPr>
+    </w:p>
+    <w:p>
+      <w:pPr>
+        <w:rPr>
+          <w:lang w:val="en-US"/>
+        </w:rPr>
+      </w:pPr>
+    </w:p>
+    <w:p>
+      <w:pPr>
+        <w:rPr>
+          <w:lang w:val="en-US"/>
+        </w:rPr>
+      </w:pPr>
+    </w:p>
+    <w:p>
+      <w:pPr>
+        <w:rPr>
+          <w:lang w:val="en-US"/>
+        </w:rPr>
+      </w:pPr>
+    </w:p>
+    <w:p>
+      <w:pPr>
+        <w:rPr>
+          <w:lang w:val="en-US"/>
+        </w:rPr>
+      </w:pPr>
+    </w:p>
+    <w:p>
+      <w:pPr>
+        <w:rPr>
+          <w:lang w:val="en-US"/>
+        </w:rPr>
+      </w:pPr>
+    </w:p>
+    <w:p>
+      <w:pPr>
+        <w:rPr>
+          <w:lang w:val="en-US"/>
+        </w:rPr>
+      </w:pPr>
+    </w:p>
+    <w:p>
+      <w:pPr>
+        <w:rPr>
+          <w:lang w:val="en-US"/>
+        </w:rPr>
+      </w:pPr>
+    </w:p>
+    <w:p>
+      <w:pPr>
+        <w:rPr>
+          <w:lang w:val="en-US"/>
+        </w:rPr>
+      </w:pPr>
+      <w:r>
+        <w:rPr>
+          <w:lang w:val="en-US"/>
+        </w:rPr>
+        <w:lastRenderedPageBreak/>
+        <w:t xml:space="preserve">Task 04 </w:t>
+      </w:r>
+    </w:p>
+    <w:p>
+      <w:pPr>
+        <w:rPr>
+          <w:lang w:val="en-US"/>
+        </w:rPr>
+      </w:pPr>
+      <w:r>
+        <w:rPr>
+          <w:lang w:val="en-US"/>
+        </w:rPr>
+        <w:t xml:space="preserve">This is the opener of the </w:t>
+      </w:r>
+      <w:proofErr w:type="gramStart"/>
+      <w:r>
+        <w:rPr>
+          <w:lang w:val="en-US"/>
+        </w:rPr>
+        <w:t>match</w:t>
+      </w:r>
+      <w:proofErr w:type="gramEnd"/>
+    </w:p>
+    <w:p>
+      <w:pPr>
+        <w:rPr>
+          <w:lang w:val="en-US"/>
+        </w:rPr>
+      </w:pPr>
+      <w:r>
+        <w:rPr>
+          <w:noProof/>
+        </w:rPr>
+        <w:drawing>
+          <wp:inline distT="0" distB="0" distL="0" distR="0" wp14:anchorId="56463F1D" wp14:editId="4D6F3C64">
+            <wp:extent cx="5731510" cy="3223895"/>
+            <wp:effectExtent l="0" t="0" r="2540" b="0"/>
+            <wp:docPr id="2" name="Picture 2"/>
+            <wp:cNvGraphicFramePr>
+              <a:graphicFrameLocks xmlns:a="http://schemas.openxmlformats.org/drawingml/2006/main" noChangeAspect="1"/>
+            </wp:cNvGraphicFramePr>
+            <a:graphic xmlns:a="http://schemas.openxmlformats.org/drawingml/2006/main">
+              <a:graphicData uri="http://schemas.openxmlformats.org/drawingml/2006/picture">
+                <pic:pic xmlns:pic="http://schemas.openxmlformats.org/drawingml/2006/picture">
+                  <pic:nvPicPr>
+                    <pic:cNvPr id="1" name=""/>
+                    <pic:cNvPicPr/>
+                  </pic:nvPicPr>
+                  <pic:blipFill>
+                    <a:blip r:embed="rId5"/>
+                    <a:stretch>
+                      <a:fillRect/>
+                    </a:stretch>
+                  </pic:blipFill>
+                  <pic:spPr>
+                    <a:xfrm>
+                      <a:off x="0" y="0"/>
+                      <a:ext cx="5731510" cy="3223895"/>
+                    </a:xfrm>
+                    <a:prstGeom prst="rect">
+                      <a:avLst/>
+                    </a:prstGeom>
+                  </pic:spPr>
+                </pic:pic>
+              </a:graphicData>
+            </a:graphic>
+          </wp:inline>
+        </w:drawing>
       </w:r>
     </w:p>
     <w:sectPr>

</xml_diff>

<commit_message>
Task 03 is added
</commit_message>
<xml_diff>
--- a/Test document.docx
+++ b/Test document.docx
@@ -56,19 +56,11 @@
           <w:lang w:val="en-US"/>
         </w:rPr>
       </w:pPr>
-      <w:proofErr w:type="spellStart"/>
-      <w:r>
-        <w:rPr>
-          <w:lang w:val="en-US"/>
-        </w:rPr>
-        <w:t>Tihis</w:t>
-      </w:r>
-      <w:proofErr w:type="spellEnd"/>
-      <w:r>
-        <w:rPr>
-          <w:lang w:val="en-US"/>
-        </w:rPr>
-        <w:t xml:space="preserve"> is a test task to be </w:t>
+      <w:r>
+        <w:rPr>
+          <w:lang w:val="en-US"/>
+        </w:rPr>
+        <w:t xml:space="preserve">Tihis is a test task to be </w:t>
       </w:r>
       <w:proofErr w:type="gramStart"/>
       <w:r>
@@ -159,88 +151,91 @@
           <w:lang w:val="en-US"/>
         </w:rPr>
       </w:pPr>
-    </w:p>
-    <w:p>
-      <w:pPr>
-        <w:rPr>
-          <w:lang w:val="en-US"/>
-        </w:rPr>
-      </w:pPr>
-    </w:p>
-    <w:p>
-      <w:pPr>
-        <w:rPr>
-          <w:lang w:val="en-US"/>
-        </w:rPr>
-      </w:pPr>
-    </w:p>
-    <w:p>
-      <w:pPr>
-        <w:rPr>
-          <w:lang w:val="en-US"/>
-        </w:rPr>
-      </w:pPr>
-    </w:p>
-    <w:p>
-      <w:pPr>
-        <w:rPr>
-          <w:lang w:val="en-US"/>
-        </w:rPr>
-      </w:pPr>
-    </w:p>
-    <w:p>
-      <w:pPr>
-        <w:rPr>
-          <w:lang w:val="en-US"/>
-        </w:rPr>
-      </w:pPr>
-    </w:p>
-    <w:p>
-      <w:pPr>
-        <w:rPr>
-          <w:lang w:val="en-US"/>
-        </w:rPr>
-      </w:pPr>
-    </w:p>
-    <w:p>
-      <w:pPr>
-        <w:rPr>
-          <w:lang w:val="en-US"/>
-        </w:rPr>
-      </w:pPr>
-    </w:p>
-    <w:p>
-      <w:pPr>
-        <w:rPr>
-          <w:lang w:val="en-US"/>
-        </w:rPr>
-      </w:pPr>
-    </w:p>
-    <w:p>
-      <w:pPr>
-        <w:rPr>
-          <w:lang w:val="en-US"/>
-        </w:rPr>
-      </w:pPr>
-    </w:p>
-    <w:p>
-      <w:pPr>
-        <w:rPr>
-          <w:lang w:val="en-US"/>
-        </w:rPr>
-      </w:pPr>
-    </w:p>
-    <w:p>
-      <w:pPr>
-        <w:rPr>
-          <w:lang w:val="en-US"/>
-        </w:rPr>
-      </w:pPr>
-      <w:r>
-        <w:rPr>
-          <w:lang w:val="en-US"/>
-        </w:rPr>
-        <w:lastRenderedPageBreak/>
+      <w:r>
+        <w:rPr>
+          <w:lang w:val="en-US"/>
+        </w:rPr>
+        <w:t xml:space="preserve">Hello with the new task of the people of the world have to be followed by the almount of the previou have </w:t>
+      </w:r>
+      <w:proofErr w:type="gramStart"/>
+      <w:r>
+        <w:rPr>
+          <w:lang w:val="en-US"/>
+        </w:rPr>
+        <w:t>to</w:t>
+      </w:r>
+      <w:proofErr w:type="gramEnd"/>
+      <w:r>
+        <w:rPr>
+          <w:lang w:val="en-US"/>
+        </w:rPr>
+        <w:t xml:space="preserve"> the</w:t>
+      </w:r>
+    </w:p>
+    <w:p>
+      <w:pPr>
+        <w:rPr>
+          <w:lang w:val="en-US"/>
+        </w:rPr>
+      </w:pPr>
+      <w:r>
+        <w:rPr>
+          <w:noProof/>
+        </w:rPr>
+        <w:drawing>
+          <wp:inline distT="0" distB="0" distL="0" distR="0" wp14:anchorId="4B0B6EBC" wp14:editId="57408DCA">
+            <wp:extent cx="4527550" cy="2546684"/>
+            <wp:effectExtent l="0" t="0" r="6350" b="6350"/>
+            <wp:docPr id="3" name="Picture 3"/>
+            <wp:cNvGraphicFramePr>
+              <a:graphicFrameLocks xmlns:a="http://schemas.openxmlformats.org/drawingml/2006/main" noChangeAspect="1"/>
+            </wp:cNvGraphicFramePr>
+            <a:graphic xmlns:a="http://schemas.openxmlformats.org/drawingml/2006/main">
+              <a:graphicData uri="http://schemas.openxmlformats.org/drawingml/2006/picture">
+                <pic:pic xmlns:pic="http://schemas.openxmlformats.org/drawingml/2006/picture">
+                  <pic:nvPicPr>
+                    <pic:cNvPr id="1" name=""/>
+                    <pic:cNvPicPr/>
+                  </pic:nvPicPr>
+                  <pic:blipFill>
+                    <a:blip r:embed="rId5"/>
+                    <a:stretch>
+                      <a:fillRect/>
+                    </a:stretch>
+                  </pic:blipFill>
+                  <pic:spPr>
+                    <a:xfrm>
+                      <a:off x="0" y="0"/>
+                      <a:ext cx="4530454" cy="2548317"/>
+                    </a:xfrm>
+                    <a:prstGeom prst="rect">
+                      <a:avLst/>
+                    </a:prstGeom>
+                  </pic:spPr>
+                </pic:pic>
+              </a:graphicData>
+            </a:graphic>
+          </wp:inline>
+        </w:drawing>
+      </w:r>
+    </w:p>
+    <w:p>
+      <w:pPr>
+        <w:rPr>
+          <w:lang w:val="en-US"/>
+        </w:rPr>
+      </w:pPr>
+    </w:p>
+    <w:p>
+      <w:pPr>
+        <w:rPr>
+          <w:lang w:val="en-US"/>
+        </w:rPr>
+      </w:pPr>
+      <w:r>
+        <w:rPr>
+          <w:lang w:val="en-US"/>
+        </w:rPr>
         <w:t xml:space="preserve">Task 04 </w:t>
       </w:r>
     </w:p>
@@ -291,7 +286,7 @@
                     <pic:cNvPicPr/>
                   </pic:nvPicPr>
                   <pic:blipFill>
-                    <a:blip r:embed="rId5"/>
+                    <a:blip r:embed="rId6"/>
                     <a:stretch>
                       <a:fillRect/>
                     </a:stretch>

</xml_diff>